<commit_message>
interview flow, sum pro question edits
</commit_message>
<xml_diff>
--- a/docassemble/MATCMilitaryAffidavit/data/templates/military_affidavit_next_steps.docx
+++ b/docassemble/MATCMilitaryAffidavit/data/templates/military_affidavit_next_steps.docx
@@ -25,27 +25,13 @@
             <w:shd w:val="clear" w:color="auto" w:fill="17406D" w:themeFill="text2"/>
           </w:tcPr>
           <w:p>
-            <w:pPr>
-              <w:pStyle w:val="Title"/>
-              <w:spacing w:after="0"/>
-              <w:jc w:val="center"/>
-            </w:pPr>
             <w:r>
-              <w:rPr>
-                <w:color w:val="FFFFFF" w:themeColor="background1"/>
-              </w:rPr>
               <w:t xml:space="preserve"> </w:t>
             </w:r>
             <w:r>
-              <w:rPr>
-                <w:color w:val="FFFFFF" w:themeColor="background1"/>
-              </w:rPr>
               <w:t>Military Affidavit</w:t>
             </w:r>
             <w:r>
-              <w:rPr>
-                <w:color w:val="FFFFFF" w:themeColor="background1"/>
-              </w:rPr>
               <w:t xml:space="preserve"> next steps</w:t>
             </w:r>
           </w:p>
@@ -118,29 +104,408 @@
     </w:p>
     <w:p>
       <w:pPr>
+        <w:rPr>
+          <w:lang w:val="en-US"/>
+        </w:rPr>
+      </w:pPr>
+      <w:r>
+        <w:rPr>
+          <w:lang w:val="en-US"/>
+        </w:rPr>
+        <w:t>You are using this Military Affidavit because you have a case in court where the other party (the defendant or respondent)</w:t>
+      </w:r>
+      <w:r>
+        <w:rPr>
+          <w:lang w:val="en-US"/>
+        </w:rPr>
+        <w:t xml:space="preserve"> </w:t>
+      </w:r>
+      <w:r>
+        <w:rPr>
+          <w:lang w:val="en-US"/>
+        </w:rPr>
+        <w:t>not appeared or responded.</w:t>
+      </w:r>
+    </w:p>
+    <w:p>
+      <w:pPr>
+        <w:rPr>
+          <w:lang w:val="en-US"/>
+        </w:rPr>
+      </w:pPr>
+      <w:r>
+        <w:rPr>
+          <w:lang w:val="en-US"/>
+        </w:rPr>
+        <w:t>This form is required in:</w:t>
+      </w:r>
+    </w:p>
+    <w:p>
+      <w:pPr>
+        <w:numPr>
+          <w:ilvl w:val="0"/>
+          <w:numId w:val="15"/>
+        </w:numPr>
+        <w:rPr>
+          <w:lang w:val="en-US"/>
+        </w:rPr>
+      </w:pPr>
+      <w:r>
+        <w:rPr>
+          <w:b/>
+          <w:bCs/>
+          <w:lang w:val="en-US"/>
+        </w:rPr>
+        <w:t>Civil cases</w:t>
+      </w:r>
+      <w:r>
+        <w:rPr>
+          <w:lang w:val="en-US"/>
+        </w:rPr>
+        <w:t xml:space="preserve"> - </w:t>
+      </w:r>
+    </w:p>
+    <w:p>
+      <w:pPr>
+        <w:numPr>
+          <w:ilvl w:val="0"/>
+          <w:numId w:val="15"/>
+        </w:numPr>
+        <w:rPr>
+          <w:lang w:val="en-US"/>
+        </w:rPr>
+      </w:pPr>
+      <w:r>
+        <w:rPr>
+          <w:b/>
+          <w:bCs/>
+          <w:lang w:val="en-US"/>
+        </w:rPr>
+        <w:t>Summary process (eviction) cases</w:t>
+      </w:r>
+      <w:r>
+        <w:rPr>
+          <w:lang w:val="en-US"/>
+        </w:rPr>
+        <w:t xml:space="preserve"> - Landlord-tenant eviction proceedings</w:t>
+      </w:r>
+    </w:p>
+    <w:p>
+      <w:pPr>
+        <w:rPr>
+          <w:lang w:val="en-US"/>
+        </w:rPr>
+      </w:pPr>
+      <w:r>
+        <w:rPr>
+          <w:lang w:val="en-US"/>
+        </w:rPr>
+        <w:t>The Military Affidavit informs the court whether the person who hasn't appeared is currently serving in the U.S. Military or Uniformed Services. This is required under federal law (the Servicemembers Civil Relief Act) before the court can enter a judgment against someone who hasn't responded to the case.</w:t>
+      </w:r>
+    </w:p>
+    <w:p>
+      <w:pPr>
+        <w:pStyle w:val="Heading2"/>
+      </w:pPr>
+      <w:r>
+        <w:t>Next Steps</w:t>
+      </w:r>
+    </w:p>
+    <w:p>
+      <w:pPr>
+        <w:pStyle w:val="NumberedList"/>
+        <w:rPr>
+          <w:lang w:val="en-US"/>
+        </w:rPr>
+      </w:pPr>
+      <w:r>
+        <w:rPr>
+          <w:b/>
+          <w:bCs/>
+          <w:lang w:val="en-US"/>
+        </w:rPr>
+        <w:t>1. Review Your Forms</w:t>
+      </w:r>
+    </w:p>
+    <w:p>
+      <w:pPr>
+        <w:pStyle w:val="NumberedList"/>
+        <w:rPr>
+          <w:lang w:val="en-US"/>
+        </w:rPr>
+      </w:pPr>
+      <w:r>
+        <w:rPr>
+          <w:lang w:val="en-US"/>
+        </w:rPr>
+        <w:t>Look over your completed Military Affidavit one more time. Make sure:</w:t>
+      </w:r>
+    </w:p>
+    <w:p>
+      <w:pPr>
+        <w:pStyle w:val="ListBullet"/>
+        <w:tabs>
+          <w:tab w:val="num" w:pos="720"/>
+        </w:tabs>
+        <w:ind w:left="720" w:hanging="360"/>
+      </w:pPr>
+      <w:r>
+        <w:t>All names are spelled correctly</w:t>
+      </w:r>
+    </w:p>
+    <w:p>
+      <w:pPr>
+        <w:pStyle w:val="ListBullet"/>
+        <w:tabs>
+          <w:tab w:val="num" w:pos="720"/>
+        </w:tabs>
+        <w:ind w:left="720" w:hanging="360"/>
+      </w:pPr>
+      <w:r>
+        <w:t>You checked the military status for each party</w:t>
+      </w:r>
+    </w:p>
+    <w:p>
+      <w:pPr>
+        <w:pStyle w:val="ListBullet"/>
+        <w:tabs>
+          <w:tab w:val="num" w:pos="720"/>
+        </w:tabs>
+        <w:ind w:left="720" w:hanging="360"/>
+      </w:pPr>
+      <w:r>
+        <w:t>You attached your search results if you used the SCRA website</w:t>
+      </w:r>
+    </w:p>
+    <w:p>
+      <w:pPr>
+        <w:pStyle w:val="ListBullet"/>
+        <w:tabs>
+          <w:tab w:val="num" w:pos="720"/>
+        </w:tabs>
+        <w:ind w:left="720" w:hanging="360"/>
+      </w:pPr>
+      <w:r>
+        <w:t>You signed and dated the form</w:t>
+      </w:r>
+    </w:p>
+    <w:p>
+      <w:pPr>
+        <w:pStyle w:val="ListBullet"/>
+        <w:tabs>
+          <w:tab w:val="num" w:pos="720"/>
+        </w:tabs>
+        <w:ind w:left="720" w:hanging="360"/>
+      </w:pPr>
+      <w:r>
+        <w:t>Your contact information is correct</w:t>
+      </w:r>
+    </w:p>
+    <w:p>
+      <w:pPr>
+        <w:pStyle w:val="NumberedList"/>
+        <w:rPr>
+          <w:lang w:val="en-US"/>
+        </w:rPr>
+      </w:pPr>
+      <w:r>
+        <w:rPr>
+          <w:b/>
+          <w:bCs/>
+          <w:lang w:val="en-US"/>
+        </w:rPr>
+        <w:t>2. File Your Military Affidavit</w:t>
+      </w:r>
+    </w:p>
+    <w:p>
+      <w:pPr>
+        <w:pStyle w:val="NumberedList"/>
+        <w:rPr>
+          <w:lang w:val="en-US"/>
+        </w:rPr>
+      </w:pPr>
+      <w:r>
+        <w:rPr>
+          <w:lang w:val="en-US"/>
+        </w:rPr>
+        <w:t>You need to file this form with the court where your case is pending.</w:t>
+      </w:r>
+    </w:p>
+    <w:p>
+      <w:pPr>
+        <w:pStyle w:val="NumberedList"/>
+        <w:rPr>
+          <w:lang w:val="en-US"/>
+        </w:rPr>
+      </w:pPr>
+      <w:r>
+        <w:rPr>
+          <w:b/>
+          <w:bCs/>
+          <w:lang w:val="en-US"/>
+        </w:rPr>
+        <w:t>Filing Options:</w:t>
+      </w:r>
+    </w:p>
+    <w:p>
+      <w:pPr>
+        <w:pStyle w:val="NumberedList"/>
+        <w:numPr>
+          <w:ilvl w:val="0"/>
+          <w:numId w:val="14"/>
+        </w:numPr>
+        <w:rPr>
+          <w:lang w:val="en-US"/>
+        </w:rPr>
+      </w:pPr>
+      <w:r>
+        <w:rPr>
+          <w:b/>
+          <w:bCs/>
+          <w:lang w:val="en-US"/>
+        </w:rPr>
+        <w:t>E-file</w:t>
+      </w:r>
+      <w:r>
+        <w:rPr>
+          <w:b/>
+          <w:bCs/>
+          <w:lang w:val="en-US"/>
+        </w:rPr>
+        <w:t xml:space="preserve">: </w:t>
+      </w:r>
+      <w:r>
+        <w:rPr>
+          <w:lang w:val="en-US"/>
+        </w:rPr>
+        <w:t>Many Massachusetts courts now accept electronic filing. Check your court's website to see if e-filing is available for your case type.</w:t>
+      </w:r>
+    </w:p>
+    <w:p>
+      <w:pPr>
+        <w:pStyle w:val="NumberedList"/>
+        <w:numPr>
+          <w:ilvl w:val="0"/>
+          <w:numId w:val="14"/>
+        </w:numPr>
+        <w:rPr>
+          <w:lang w:val="en-US"/>
+        </w:rPr>
+      </w:pPr>
+      <w:r>
+        <w:rPr>
+          <w:b/>
+          <w:bCs/>
+          <w:lang w:val="en-US"/>
+        </w:rPr>
+        <w:t>File in person:</w:t>
+      </w:r>
+      <w:r>
+        <w:rPr>
+          <w:lang w:val="en-US"/>
+        </w:rPr>
+        <w:t xml:space="preserve"> Bring your completed Military Affidavit to the clerk's office at the court where your case is filed. </w:t>
+      </w:r>
+    </w:p>
+    <w:p>
+      <w:pPr>
+        <w:pStyle w:val="NumberedList"/>
+        <w:numPr>
+          <w:ilvl w:val="0"/>
+          <w:numId w:val="14"/>
+        </w:numPr>
+        <w:rPr>
+          <w:lang w:val="en-US"/>
+        </w:rPr>
+      </w:pPr>
+      <w:r>
+        <w:rPr>
+          <w:b/>
+          <w:bCs/>
+          <w:lang w:val="en-US"/>
+        </w:rPr>
+        <w:t>File by mail:</w:t>
+      </w:r>
+      <w:r>
+        <w:rPr>
+          <w:lang w:val="en-US"/>
+        </w:rPr>
+        <w:t xml:space="preserve"> You can mail your Military Affidavit to the clerk's office at the court where your case is filed. </w:t>
+      </w:r>
+    </w:p>
+    <w:p>
+      <w:pPr>
+        <w:pStyle w:val="Heading2"/>
+      </w:pPr>
+    </w:p>
+    <w:p>
+      <w:pPr>
+        <w:pStyle w:val="Heading2"/>
+      </w:pPr>
+      <w:r>
+        <w:t>Update if necessary</w:t>
+      </w:r>
+    </w:p>
+    <w:p>
+      <w:r>
+        <w:t>If more than 3 months pass, you may need to file a new Military Affidavit.</w:t>
+      </w:r>
+    </w:p>
+    <w:p>
+      <w:r>
+        <w:t>This only applies if your last affidavit said:</w:t>
+      </w:r>
+    </w:p>
+    <w:p>
+      <w:pPr>
+        <w:pStyle w:val="ListBullet"/>
+      </w:pPr>
+      <w:r>
+        <w:t>The other party is not in military service, or</w:t>
+      </w:r>
+    </w:p>
+    <w:p>
+      <w:pPr>
+        <w:pStyle w:val="ListBullet"/>
+      </w:pPr>
+      <w:r>
+        <w:t>You could not find out their military status</w:t>
+      </w:r>
+    </w:p>
+    <w:p>
+      <w:r>
+        <w:t>{%</w:t>
+      </w:r>
+      <w:r>
+        <w:t xml:space="preserve"> </w:t>
+      </w:r>
+      <w:r>
+        <w:t>if summary_process_confirmed %}</w:t>
+      </w:r>
+    </w:p>
+    <w:p>
+      <w:pPr>
+        <w:pStyle w:val="Heading2"/>
+        <w:keepNext/>
+      </w:pPr>
+      <w:r>
+        <w:t>Summary Process</w:t>
+      </w:r>
+    </w:p>
+    <w:p>
+      <w:pPr>
         <w:pStyle w:val="ListParagraph"/>
         <w:numPr>
           <w:ilvl w:val="0"/>
-          <w:numId w:val="1"/>
+          <w:numId w:val="19"/>
         </w:numPr>
-        <w:snapToGrid w:val="0"/>
-        <w:rPr>
-          <w14:textOutline w14:w="9525" w14:cap="rnd" w14:cmpd="sng" w14:algn="ctr">
-            <w14:noFill/>
-            <w14:prstDash w14:val="solid"/>
-            <w14:bevel/>
-          </w14:textOutline>
-        </w:rPr>
-      </w:pPr>
-      <w:r>
-        <w:rPr>
-          <w14:textOutline w14:w="9525" w14:cap="rnd" w14:cmpd="sng" w14:algn="ctr">
-            <w14:noFill/>
-            <w14:prstDash w14:val="solid"/>
-            <w14:bevel/>
-          </w14:textOutline>
-        </w:rPr>
-        <w:t xml:space="preserve">A civil case, or </w:t>
+        <w:spacing w:line="276" w:lineRule="auto"/>
+        <w:rPr>
+          <w:lang w:val="en-US"/>
+        </w:rPr>
+      </w:pPr>
+      <w:r>
+        <w:t xml:space="preserve">File this form with the Housing Court </w:t>
       </w:r>
     </w:p>
     <w:p>
@@ -148,166 +513,15 @@
         <w:pStyle w:val="ListParagraph"/>
         <w:numPr>
           <w:ilvl w:val="0"/>
-          <w:numId w:val="1"/>
+          <w:numId w:val="19"/>
         </w:numPr>
-        <w:snapToGrid w:val="0"/>
-        <w:rPr>
-          <w14:textOutline w14:w="9525" w14:cap="rnd" w14:cmpd="sng" w14:algn="ctr">
-            <w14:noFill/>
-            <w14:prstDash w14:val="solid"/>
-            <w14:bevel/>
-          </w14:textOutline>
-        </w:rPr>
-      </w:pPr>
-      <w:r>
-        <w:rPr>
-          <w14:textOutline w14:w="9525" w14:cap="rnd" w14:cmpd="sng" w14:algn="ctr">
-            <w14:noFill/>
-            <w14:prstDash w14:val="solid"/>
-            <w14:bevel/>
-          </w14:textOutline>
-        </w:rPr>
-        <w:t>Specifically, an eviction/summary process case.</w:t>
-      </w:r>
-    </w:p>
-    <w:p>
-      <w:pPr>
-        <w:pStyle w:val="Heading2"/>
-      </w:pPr>
-      <w:bookmarkStart w:id="1" w:name="_4szgtqe6ov1h"/>
-      <w:bookmarkEnd w:id="1"/>
-      <w:r>
-        <w:t>File this form.</w:t>
-      </w:r>
-    </w:p>
-    <w:p>
-      <w:pPr>
-        <w:pStyle w:val="NumberedList"/>
-        <w:numPr>
-          <w:ilvl w:val="0"/>
-          <w:numId w:val="3"/>
-        </w:numPr>
-      </w:pPr>
-      <w:r>
-        <w:t xml:space="preserve">Look over the </w:t>
-      </w:r>
-      <w:r>
-        <w:t xml:space="preserve">letter </w:t>
-      </w:r>
-      <w:r>
-        <w:t xml:space="preserve">one more time. Make sure everything is </w:t>
-      </w:r>
-      <w:r>
-        <w:t>right.</w:t>
-      </w:r>
-      <w:r>
-        <w:t xml:space="preserve"> </w:t>
-      </w:r>
-    </w:p>
-    <w:p>
-      <w:pPr>
-        <w:pStyle w:val="NumberedList"/>
-        <w:numPr>
-          <w:ilvl w:val="0"/>
-          <w:numId w:val="3"/>
-        </w:numPr>
-      </w:pPr>
-      <w:r>
-        <w:t>Deliver a copy of th</w:t>
-      </w:r>
-      <w:r>
-        <w:t>e</w:t>
-      </w:r>
-      <w:r>
-        <w:t xml:space="preserve"> letter </w:t>
-      </w:r>
-      <w:r>
-        <w:t>by</w:t>
-      </w:r>
-      <w:r>
-        <w:t xml:space="preserve"> first-class mail</w:t>
-      </w:r>
-      <w:r>
-        <w:t xml:space="preserve"> </w:t>
-      </w:r>
-      <w:r>
-        <w:t>to</w:t>
-      </w:r>
-      <w:r>
-        <w:t xml:space="preserve"> the</w:t>
-      </w:r>
-      <w:r>
-        <w:t xml:space="preserve"> landlord</w:t>
-      </w:r>
-      <w:r>
-        <w:t>. The</w:t>
-      </w:r>
-      <w:r>
-        <w:t xml:space="preserve"> landlord is</w:t>
-      </w:r>
-      <w:r>
-        <w:t xml:space="preserve"> </w:t>
-      </w:r>
-      <w:r>
-        <w:t xml:space="preserve">the </w:t>
-      </w:r>
-      <w:r>
-        <w:t>person named</w:t>
-      </w:r>
-      <w:r>
-        <w:t xml:space="preserve"> on the lease</w:t>
-      </w:r>
-      <w:r>
-        <w:t xml:space="preserve"> that </w:t>
-      </w:r>
-      <w:r>
-        <w:t>you pa</w:t>
-      </w:r>
-      <w:r>
-        <w:t>id</w:t>
-      </w:r>
-      <w:r>
-        <w:t xml:space="preserve"> rent to.</w:t>
-      </w:r>
-      <w:r>
-        <w:t xml:space="preserve"> First-class mail uses a regular stamp.</w:t>
-      </w:r>
-    </w:p>
-    <w:p>
-      <w:pPr>
-        <w:pStyle w:val="NumberedList"/>
-        <w:numPr>
-          <w:ilvl w:val="0"/>
-          <w:numId w:val="3"/>
-        </w:numPr>
-      </w:pPr>
-      <w:r>
-        <w:t xml:space="preserve">You can ask the post office for proof of delivery, but </w:t>
-      </w:r>
-      <w:r>
-        <w:t xml:space="preserve">that is not </w:t>
-      </w:r>
-      <w:r>
-        <w:t xml:space="preserve">required. It may slow down </w:t>
-      </w:r>
-      <w:r>
-        <w:t xml:space="preserve">the </w:t>
-      </w:r>
-      <w:r>
-        <w:t>delivery of your letter.</w:t>
-      </w:r>
-    </w:p>
-    <w:p>
-      <w:pPr>
-        <w:pStyle w:val="NumberedList"/>
-      </w:pPr>
-    </w:p>
-    <w:p>
-      <w:pPr>
-        <w:pStyle w:val="Heading2"/>
-      </w:pPr>
-      <w:r>
-        <w:t>Update if necessary</w:t>
+        <w:spacing w:line="276" w:lineRule="auto"/>
+        <w:rPr>
+          <w:lang w:val="en-US"/>
+        </w:rPr>
+      </w:pPr>
+      <w:r>
+        <w:t xml:space="preserve">Your first hearing may be scheduled within 2-3 weeks </w:t>
       </w:r>
     </w:p>
     <w:p>
@@ -315,14 +529,44 @@
         <w:pStyle w:val="ListParagraph"/>
         <w:numPr>
           <w:ilvl w:val="0"/>
-          <w:numId w:val="10"/>
+          <w:numId w:val="19"/>
         </w:numPr>
-      </w:pPr>
-      <w:r>
-        <w:t>It may be necessary to file this form again if more than three months pass from when you file this form.</w:t>
+        <w:spacing w:line="276" w:lineRule="auto"/>
+        <w:rPr>
+          <w:lang w:val="en-US"/>
+        </w:rPr>
+      </w:pPr>
+      <w:r>
+        <w:t xml:space="preserve">- File your Military Affidavit as soon as possible after you serve your tenant </w:t>
       </w:r>
     </w:p>
-    <w:p/>
+    <w:p>
+      <w:pPr>
+        <w:pStyle w:val="ListParagraph"/>
+        <w:numPr>
+          <w:ilvl w:val="0"/>
+          <w:numId w:val="19"/>
+        </w:numPr>
+        <w:spacing w:line="276" w:lineRule="auto"/>
+        <w:rPr>
+          <w:lang w:val="en-US"/>
+        </w:rPr>
+      </w:pPr>
+      <w:r>
+        <w:t>- If your tenant is in the military, you cannot get a default judgment against them. Talk to a lawyer.</w:t>
+      </w:r>
+    </w:p>
+    <w:p>
+      <w:pPr>
+        <w:spacing w:line="276" w:lineRule="auto"/>
+        <w:rPr>
+          <w:lang w:val="en-US"/>
+        </w:rPr>
+      </w:pPr>
+      <w:r>
+        <w:t>{% endif %}</w:t>
+      </w:r>
+    </w:p>
     <w:p>
       <w:pPr>
         <w:pStyle w:val="Heading2"/>
@@ -332,7 +576,167 @@
         <w:t>Learn more</w:t>
       </w:r>
     </w:p>
-    <w:p/>
+    <w:p>
+      <w:pPr>
+        <w:rPr>
+          <w:lang w:val="en-US"/>
+        </w:rPr>
+      </w:pPr>
+      <w:r>
+        <w:rPr>
+          <w:b/>
+          <w:bCs/>
+          <w:lang w:val="en-US"/>
+        </w:rPr>
+        <w:t>About Military Affidavits:</w:t>
+      </w:r>
+    </w:p>
+    <w:p>
+      <w:pPr>
+        <w:numPr>
+          <w:ilvl w:val="0"/>
+          <w:numId w:val="16"/>
+        </w:numPr>
+        <w:rPr>
+          <w:lang w:val="en-US"/>
+        </w:rPr>
+      </w:pPr>
+      <w:r>
+        <w:rPr>
+          <w:lang w:val="en-US"/>
+        </w:rPr>
+        <w:t xml:space="preserve">Military Affidavit Instructions for Self-Represented Litigants: </w:t>
+      </w:r>
+      <w:hyperlink r:id="rId13" w:history="1">
+        <w:r>
+          <w:rPr>
+            <w:rStyle w:val="Hyperlink"/>
+            <w:lang w:val="en-US"/>
+          </w:rPr>
+          <w:t>https://www.mass.gov/info-detail</w:t>
+        </w:r>
+        <w:r>
+          <w:rPr>
+            <w:rStyle w:val="Hyperlink"/>
+            <w:lang w:val="en-US"/>
+          </w:rPr>
+          <w:t>s</w:t>
+        </w:r>
+        <w:r>
+          <w:rPr>
+            <w:rStyle w:val="Hyperlink"/>
+            <w:lang w:val="en-US"/>
+          </w:rPr>
+          <w:t>/military-affidavit-instructions-for-self-represented-litigants</w:t>
+        </w:r>
+      </w:hyperlink>
+    </w:p>
+    <w:p>
+      <w:pPr>
+        <w:numPr>
+          <w:ilvl w:val="0"/>
+          <w:numId w:val="16"/>
+        </w:numPr>
+        <w:rPr>
+          <w:lang w:val="en-US"/>
+        </w:rPr>
+      </w:pPr>
+      <w:r>
+        <w:rPr>
+          <w:lang w:val="en-US"/>
+        </w:rPr>
+        <w:t xml:space="preserve">Servicemembers Civil Relief Act Website: </w:t>
+      </w:r>
+      <w:hyperlink r:id="rId14" w:anchor="/home" w:history="1">
+        <w:r>
+          <w:rPr>
+            <w:rStyle w:val="Hyperlink"/>
+            <w:lang w:val="en-US"/>
+          </w:rPr>
+          <w:t>https://scra.dmdc.osd.mil/scra/#/home</w:t>
+        </w:r>
+      </w:hyperlink>
+      <w:r>
+        <w:rPr>
+          <w:lang w:val="en-US"/>
+        </w:rPr>
+        <w:t xml:space="preserve"> - Use this to check military status</w:t>
+      </w:r>
+    </w:p>
+    <w:p>
+      <w:pPr>
+        <w:rPr>
+          <w:lang w:val="en-US"/>
+        </w:rPr>
+      </w:pPr>
+      <w:r>
+        <w:rPr>
+          <w:b/>
+          <w:bCs/>
+          <w:lang w:val="en-US"/>
+        </w:rPr>
+        <w:t>Find Your Court:</w:t>
+      </w:r>
+    </w:p>
+    <w:p>
+      <w:pPr>
+        <w:numPr>
+          <w:ilvl w:val="0"/>
+          <w:numId w:val="17"/>
+        </w:numPr>
+        <w:rPr>
+          <w:lang w:val="en-US"/>
+        </w:rPr>
+      </w:pPr>
+      <w:r>
+        <w:rPr>
+          <w:lang w:val="en-US"/>
+        </w:rPr>
+        <w:t xml:space="preserve">Massachusetts Court System: </w:t>
+      </w:r>
+      <w:hyperlink r:id="rId15" w:history="1">
+        <w:r>
+          <w:rPr>
+            <w:rStyle w:val="Hyperlink"/>
+            <w:lang w:val="en-US"/>
+          </w:rPr>
+          <w:t>https://www.mass.gov/courts</w:t>
+        </w:r>
+      </w:hyperlink>
+    </w:p>
+    <w:p>
+      <w:pPr>
+        <w:numPr>
+          <w:ilvl w:val="0"/>
+          <w:numId w:val="17"/>
+        </w:numPr>
+        <w:rPr>
+          <w:lang w:val="en-US"/>
+        </w:rPr>
+      </w:pPr>
+      <w:r>
+        <w:rPr>
+          <w:lang w:val="en-US"/>
+        </w:rPr>
+        <w:t xml:space="preserve">Court locations and contact information: </w:t>
+      </w:r>
+      <w:hyperlink r:id="rId16" w:history="1">
+        <w:r>
+          <w:rPr>
+            <w:rStyle w:val="Hyperlink"/>
+            <w:lang w:val="en-US"/>
+          </w:rPr>
+          <w:t>https://www.mass.gov/orgs/massachusetts-court-system/locations</w:t>
+        </w:r>
+      </w:hyperlink>
+    </w:p>
+    <w:p>
+      <w:pPr>
+        <w:rPr>
+          <w:lang w:val="en-US"/>
+        </w:rPr>
+      </w:pPr>
+    </w:p>
     <w:sectPr>
       <w:type w:val="continuous"/>
       <w:pgSz w:w="12240" w:h="15840"/>
@@ -458,6 +862,176 @@
 <file path=word/numbering.xml><?xml version="1.0" encoding="utf-8"?>
 <w:numbering xmlns:wpc="http://schemas.microsoft.com/office/word/2010/wordprocessingCanvas" xmlns:cx="http://schemas.microsoft.com/office/drawing/2014/chartex" xmlns:cx1="http://schemas.microsoft.com/office/drawing/2015/9/8/chartex" xmlns:cx2="http://schemas.microsoft.com/office/drawing/2015/10/21/chartex" xmlns:cx3="http://schemas.microsoft.com/office/drawing/2016/5/9/chartex" xmlns:cx4="http://schemas.microsoft.com/office/drawing/2016/5/10/chartex" xmlns:cx5="http://schemas.microsoft.com/office/drawing/2016/5/11/chartex" xmlns:cx6="http://schemas.microsoft.com/office/drawing/2016/5/12/chartex" xmlns:cx7="http://schemas.microsoft.com/office/drawing/2016/5/13/chartex" xmlns:cx8="http://schemas.microsoft.com/office/drawing/2016/5/14/chartex" xmlns:mc="http://schemas.openxmlformats.org/markup-compatibility/2006" xmlns:aink="http://schemas.microsoft.com/office/drawing/2016/ink" xmlns:am3d="http://schemas.microsoft.com/office/drawing/2017/model3d" xmlns:o="urn:schemas-microsoft-com:office:office" xmlns:oel="http://schemas.microsoft.com/office/2019/extlst" xmlns:r="http://schemas.openxmlformats.org/officeDocument/2006/relationships" xmlns:m="http://schemas.openxmlformats.org/officeDocument/2006/math" xmlns:v="urn:schemas-microsoft-com:vml" xmlns:wp14="http://schemas.microsoft.com/office/word/2010/wordprocessingDrawing" xmlns:wp="http://schemas.openxmlformats.org/drawingml/2006/wordprocessingDrawing" xmlns:w10="urn:schemas-microsoft-com:office:word" xmlns:w="http://schemas.openxmlformats.org/wordprocessingml/2006/main" xmlns:w14="http://schemas.microsoft.com/office/word/2010/wordml" xmlns:w15="http://schemas.microsoft.com/office/word/2012/wordml" xmlns:w16cex="http://schemas.microsoft.com/office/word/2018/wordml/cex" xmlns:w16cid="http://schemas.microsoft.com/office/word/2016/wordml/cid" xmlns:w16="http://schemas.microsoft.com/office/word/2018/wordml" xmlns:w16du="http://schemas.microsoft.com/office/word/2023/wordml/word16du" xmlns:w16sdtdh="http://schemas.microsoft.com/office/word/2020/wordml/sdtdatahash" xmlns:w16sdtfl="http://schemas.microsoft.com/office/word/2024/wordml/sdtformatlock" xmlns:w16se="http://schemas.microsoft.com/office/word/2015/wordml/symex" xmlns:wpg="http://schemas.microsoft.com/office/word/2010/wordprocessingGroup" xmlns:wpi="http://schemas.microsoft.com/office/word/2010/wordprocessingInk" xmlns:wne="http://schemas.microsoft.com/office/word/2006/wordml" xmlns:wps="http://schemas.microsoft.com/office/word/2010/wordprocessingShape" mc:Ignorable="w14 w15 w16se w16cid w16 w16cex w16sdtdh w16sdtfl w16du wp14">
   <w:abstractNum w:abstractNumId="0" w15:restartNumberingAfterBreak="0">
+    <w:nsid w:val="FFFFFF89"/>
+    <w:multiLevelType w:val="singleLevel"/>
+    <w:tmpl w:val="671E6D14"/>
+    <w:lvl w:ilvl="0">
+      <w:start w:val="1"/>
+      <w:numFmt w:val="bullet"/>
+      <w:pStyle w:val="ListBullet"/>
+      <w:lvlText w:val=""/>
+      <w:lvlJc w:val="left"/>
+      <w:pPr>
+        <w:tabs>
+          <w:tab w:val="num" w:pos="360"/>
+        </w:tabs>
+        <w:ind w:left="360" w:hanging="360"/>
+      </w:pPr>
+      <w:rPr>
+        <w:rFonts w:ascii="Symbol" w:hAnsi="Symbol" w:hint="default"/>
+      </w:rPr>
+    </w:lvl>
+  </w:abstractNum>
+  <w:abstractNum w:abstractNumId="1" w15:restartNumberingAfterBreak="0">
+    <w:nsid w:val="077E2DE1"/>
+    <w:multiLevelType w:val="multilevel"/>
+    <w:tmpl w:val="B7DE4654"/>
+    <w:lvl w:ilvl="0">
+      <w:start w:val="1"/>
+      <w:numFmt w:val="bullet"/>
+      <w:lvlText w:val=""/>
+      <w:lvlJc w:val="left"/>
+      <w:pPr>
+        <w:tabs>
+          <w:tab w:val="num" w:pos="720"/>
+        </w:tabs>
+        <w:ind w:left="720" w:hanging="360"/>
+      </w:pPr>
+      <w:rPr>
+        <w:rFonts w:ascii="Symbol" w:hAnsi="Symbol" w:hint="default"/>
+        <w:sz w:val="20"/>
+      </w:rPr>
+    </w:lvl>
+    <w:lvl w:ilvl="1" w:tentative="1">
+      <w:start w:val="1"/>
+      <w:numFmt w:val="bullet"/>
+      <w:lvlText w:val="o"/>
+      <w:lvlJc w:val="left"/>
+      <w:pPr>
+        <w:tabs>
+          <w:tab w:val="num" w:pos="1440"/>
+        </w:tabs>
+        <w:ind w:left="1440" w:hanging="360"/>
+      </w:pPr>
+      <w:rPr>
+        <w:rFonts w:ascii="Courier New" w:hAnsi="Courier New" w:hint="default"/>
+        <w:sz w:val="20"/>
+      </w:rPr>
+    </w:lvl>
+    <w:lvl w:ilvl="2" w:tentative="1">
+      <w:start w:val="1"/>
+      <w:numFmt w:val="bullet"/>
+      <w:lvlText w:val=""/>
+      <w:lvlJc w:val="left"/>
+      <w:pPr>
+        <w:tabs>
+          <w:tab w:val="num" w:pos="2160"/>
+        </w:tabs>
+        <w:ind w:left="2160" w:hanging="360"/>
+      </w:pPr>
+      <w:rPr>
+        <w:rFonts w:ascii="Wingdings" w:hAnsi="Wingdings" w:hint="default"/>
+        <w:sz w:val="20"/>
+      </w:rPr>
+    </w:lvl>
+    <w:lvl w:ilvl="3" w:tentative="1">
+      <w:start w:val="1"/>
+      <w:numFmt w:val="bullet"/>
+      <w:lvlText w:val=""/>
+      <w:lvlJc w:val="left"/>
+      <w:pPr>
+        <w:tabs>
+          <w:tab w:val="num" w:pos="2880"/>
+        </w:tabs>
+        <w:ind w:left="2880" w:hanging="360"/>
+      </w:pPr>
+      <w:rPr>
+        <w:rFonts w:ascii="Wingdings" w:hAnsi="Wingdings" w:hint="default"/>
+        <w:sz w:val="20"/>
+      </w:rPr>
+    </w:lvl>
+    <w:lvl w:ilvl="4" w:tentative="1">
+      <w:start w:val="1"/>
+      <w:numFmt w:val="bullet"/>
+      <w:lvlText w:val=""/>
+      <w:lvlJc w:val="left"/>
+      <w:pPr>
+        <w:tabs>
+          <w:tab w:val="num" w:pos="3600"/>
+        </w:tabs>
+        <w:ind w:left="3600" w:hanging="360"/>
+      </w:pPr>
+      <w:rPr>
+        <w:rFonts w:ascii="Wingdings" w:hAnsi="Wingdings" w:hint="default"/>
+        <w:sz w:val="20"/>
+      </w:rPr>
+    </w:lvl>
+    <w:lvl w:ilvl="5" w:tentative="1">
+      <w:start w:val="1"/>
+      <w:numFmt w:val="bullet"/>
+      <w:lvlText w:val=""/>
+      <w:lvlJc w:val="left"/>
+      <w:pPr>
+        <w:tabs>
+          <w:tab w:val="num" w:pos="4320"/>
+        </w:tabs>
+        <w:ind w:left="4320" w:hanging="360"/>
+      </w:pPr>
+      <w:rPr>
+        <w:rFonts w:ascii="Wingdings" w:hAnsi="Wingdings" w:hint="default"/>
+        <w:sz w:val="20"/>
+      </w:rPr>
+    </w:lvl>
+    <w:lvl w:ilvl="6" w:tentative="1">
+      <w:start w:val="1"/>
+      <w:numFmt w:val="bullet"/>
+      <w:lvlText w:val=""/>
+      <w:lvlJc w:val="left"/>
+      <w:pPr>
+        <w:tabs>
+          <w:tab w:val="num" w:pos="5040"/>
+        </w:tabs>
+        <w:ind w:left="5040" w:hanging="360"/>
+      </w:pPr>
+      <w:rPr>
+        <w:rFonts w:ascii="Wingdings" w:hAnsi="Wingdings" w:hint="default"/>
+        <w:sz w:val="20"/>
+      </w:rPr>
+    </w:lvl>
+    <w:lvl w:ilvl="7" w:tentative="1">
+      <w:start w:val="1"/>
+      <w:numFmt w:val="bullet"/>
+      <w:lvlText w:val=""/>
+      <w:lvlJc w:val="left"/>
+      <w:pPr>
+        <w:tabs>
+          <w:tab w:val="num" w:pos="5760"/>
+        </w:tabs>
+        <w:ind w:left="5760" w:hanging="360"/>
+      </w:pPr>
+      <w:rPr>
+        <w:rFonts w:ascii="Wingdings" w:hAnsi="Wingdings" w:hint="default"/>
+        <w:sz w:val="20"/>
+      </w:rPr>
+    </w:lvl>
+    <w:lvl w:ilvl="8" w:tentative="1">
+      <w:start w:val="1"/>
+      <w:numFmt w:val="bullet"/>
+      <w:lvlText w:val=""/>
+      <w:lvlJc w:val="left"/>
+      <w:pPr>
+        <w:tabs>
+          <w:tab w:val="num" w:pos="6480"/>
+        </w:tabs>
+        <w:ind w:left="6480" w:hanging="360"/>
+      </w:pPr>
+      <w:rPr>
+        <w:rFonts w:ascii="Wingdings" w:hAnsi="Wingdings" w:hint="default"/>
+        <w:sz w:val="20"/>
+      </w:rPr>
+    </w:lvl>
+  </w:abstractNum>
+  <w:abstractNum w:abstractNumId="2" w15:restartNumberingAfterBreak="0">
     <w:nsid w:val="0AD82AB0"/>
     <w:multiLevelType w:val="hybridMultilevel"/>
     <w:tmpl w:val="AA88B1C6"/>
@@ -570,7 +1144,7 @@
       </w:rPr>
     </w:lvl>
   </w:abstractNum>
-  <w:abstractNum w:abstractNumId="1" w15:restartNumberingAfterBreak="0">
+  <w:abstractNum w:abstractNumId="3" w15:restartNumberingAfterBreak="0">
     <w:nsid w:val="13F848C7"/>
     <w:multiLevelType w:val="hybridMultilevel"/>
     <w:tmpl w:val="36AA75D2"/>
@@ -659,7 +1233,305 @@
       </w:pPr>
     </w:lvl>
   </w:abstractNum>
-  <w:abstractNum w:abstractNumId="2" w15:restartNumberingAfterBreak="0">
+  <w:abstractNum w:abstractNumId="4" w15:restartNumberingAfterBreak="0">
+    <w:nsid w:val="16613C27"/>
+    <w:multiLevelType w:val="multilevel"/>
+    <w:tmpl w:val="ECCCF2B2"/>
+    <w:lvl w:ilvl="0">
+      <w:start w:val="1"/>
+      <w:numFmt w:val="bullet"/>
+      <w:lvlText w:val=""/>
+      <w:lvlJc w:val="left"/>
+      <w:pPr>
+        <w:tabs>
+          <w:tab w:val="num" w:pos="720"/>
+        </w:tabs>
+        <w:ind w:left="720" w:hanging="360"/>
+      </w:pPr>
+      <w:rPr>
+        <w:rFonts w:ascii="Symbol" w:hAnsi="Symbol" w:hint="default"/>
+        <w:sz w:val="20"/>
+      </w:rPr>
+    </w:lvl>
+    <w:lvl w:ilvl="1" w:tentative="1">
+      <w:start w:val="1"/>
+      <w:numFmt w:val="bullet"/>
+      <w:lvlText w:val="o"/>
+      <w:lvlJc w:val="left"/>
+      <w:pPr>
+        <w:tabs>
+          <w:tab w:val="num" w:pos="1440"/>
+        </w:tabs>
+        <w:ind w:left="1440" w:hanging="360"/>
+      </w:pPr>
+      <w:rPr>
+        <w:rFonts w:ascii="Courier New" w:hAnsi="Courier New" w:hint="default"/>
+        <w:sz w:val="20"/>
+      </w:rPr>
+    </w:lvl>
+    <w:lvl w:ilvl="2" w:tentative="1">
+      <w:start w:val="1"/>
+      <w:numFmt w:val="bullet"/>
+      <w:lvlText w:val=""/>
+      <w:lvlJc w:val="left"/>
+      <w:pPr>
+        <w:tabs>
+          <w:tab w:val="num" w:pos="2160"/>
+        </w:tabs>
+        <w:ind w:left="2160" w:hanging="360"/>
+      </w:pPr>
+      <w:rPr>
+        <w:rFonts w:ascii="Wingdings" w:hAnsi="Wingdings" w:hint="default"/>
+        <w:sz w:val="20"/>
+      </w:rPr>
+    </w:lvl>
+    <w:lvl w:ilvl="3" w:tentative="1">
+      <w:start w:val="1"/>
+      <w:numFmt w:val="bullet"/>
+      <w:lvlText w:val=""/>
+      <w:lvlJc w:val="left"/>
+      <w:pPr>
+        <w:tabs>
+          <w:tab w:val="num" w:pos="2880"/>
+        </w:tabs>
+        <w:ind w:left="2880" w:hanging="360"/>
+      </w:pPr>
+      <w:rPr>
+        <w:rFonts w:ascii="Wingdings" w:hAnsi="Wingdings" w:hint="default"/>
+        <w:sz w:val="20"/>
+      </w:rPr>
+    </w:lvl>
+    <w:lvl w:ilvl="4" w:tentative="1">
+      <w:start w:val="1"/>
+      <w:numFmt w:val="bullet"/>
+      <w:lvlText w:val=""/>
+      <w:lvlJc w:val="left"/>
+      <w:pPr>
+        <w:tabs>
+          <w:tab w:val="num" w:pos="3600"/>
+        </w:tabs>
+        <w:ind w:left="3600" w:hanging="360"/>
+      </w:pPr>
+      <w:rPr>
+        <w:rFonts w:ascii="Wingdings" w:hAnsi="Wingdings" w:hint="default"/>
+        <w:sz w:val="20"/>
+      </w:rPr>
+    </w:lvl>
+    <w:lvl w:ilvl="5" w:tentative="1">
+      <w:start w:val="1"/>
+      <w:numFmt w:val="bullet"/>
+      <w:lvlText w:val=""/>
+      <w:lvlJc w:val="left"/>
+      <w:pPr>
+        <w:tabs>
+          <w:tab w:val="num" w:pos="4320"/>
+        </w:tabs>
+        <w:ind w:left="4320" w:hanging="360"/>
+      </w:pPr>
+      <w:rPr>
+        <w:rFonts w:ascii="Wingdings" w:hAnsi="Wingdings" w:hint="default"/>
+        <w:sz w:val="20"/>
+      </w:rPr>
+    </w:lvl>
+    <w:lvl w:ilvl="6" w:tentative="1">
+      <w:start w:val="1"/>
+      <w:numFmt w:val="bullet"/>
+      <w:lvlText w:val=""/>
+      <w:lvlJc w:val="left"/>
+      <w:pPr>
+        <w:tabs>
+          <w:tab w:val="num" w:pos="5040"/>
+        </w:tabs>
+        <w:ind w:left="5040" w:hanging="360"/>
+      </w:pPr>
+      <w:rPr>
+        <w:rFonts w:ascii="Wingdings" w:hAnsi="Wingdings" w:hint="default"/>
+        <w:sz w:val="20"/>
+      </w:rPr>
+    </w:lvl>
+    <w:lvl w:ilvl="7" w:tentative="1">
+      <w:start w:val="1"/>
+      <w:numFmt w:val="bullet"/>
+      <w:lvlText w:val=""/>
+      <w:lvlJc w:val="left"/>
+      <w:pPr>
+        <w:tabs>
+          <w:tab w:val="num" w:pos="5760"/>
+        </w:tabs>
+        <w:ind w:left="5760" w:hanging="360"/>
+      </w:pPr>
+      <w:rPr>
+        <w:rFonts w:ascii="Wingdings" w:hAnsi="Wingdings" w:hint="default"/>
+        <w:sz w:val="20"/>
+      </w:rPr>
+    </w:lvl>
+    <w:lvl w:ilvl="8" w:tentative="1">
+      <w:start w:val="1"/>
+      <w:numFmt w:val="bullet"/>
+      <w:lvlText w:val=""/>
+      <w:lvlJc w:val="left"/>
+      <w:pPr>
+        <w:tabs>
+          <w:tab w:val="num" w:pos="6480"/>
+        </w:tabs>
+        <w:ind w:left="6480" w:hanging="360"/>
+      </w:pPr>
+      <w:rPr>
+        <w:rFonts w:ascii="Wingdings" w:hAnsi="Wingdings" w:hint="default"/>
+        <w:sz w:val="20"/>
+      </w:rPr>
+    </w:lvl>
+  </w:abstractNum>
+  <w:abstractNum w:abstractNumId="5" w15:restartNumberingAfterBreak="0">
+    <w:nsid w:val="2E11075E"/>
+    <w:multiLevelType w:val="multilevel"/>
+    <w:tmpl w:val="ACE091B6"/>
+    <w:lvl w:ilvl="0">
+      <w:start w:val="1"/>
+      <w:numFmt w:val="bullet"/>
+      <w:lvlText w:val=""/>
+      <w:lvlJc w:val="left"/>
+      <w:pPr>
+        <w:tabs>
+          <w:tab w:val="num" w:pos="720"/>
+        </w:tabs>
+        <w:ind w:left="720" w:hanging="360"/>
+      </w:pPr>
+      <w:rPr>
+        <w:rFonts w:ascii="Symbol" w:hAnsi="Symbol" w:hint="default"/>
+        <w:sz w:val="20"/>
+      </w:rPr>
+    </w:lvl>
+    <w:lvl w:ilvl="1" w:tentative="1">
+      <w:start w:val="1"/>
+      <w:numFmt w:val="bullet"/>
+      <w:lvlText w:val="o"/>
+      <w:lvlJc w:val="left"/>
+      <w:pPr>
+        <w:tabs>
+          <w:tab w:val="num" w:pos="1440"/>
+        </w:tabs>
+        <w:ind w:left="1440" w:hanging="360"/>
+      </w:pPr>
+      <w:rPr>
+        <w:rFonts w:ascii="Courier New" w:hAnsi="Courier New" w:hint="default"/>
+        <w:sz w:val="20"/>
+      </w:rPr>
+    </w:lvl>
+    <w:lvl w:ilvl="2" w:tentative="1">
+      <w:start w:val="1"/>
+      <w:numFmt w:val="bullet"/>
+      <w:lvlText w:val=""/>
+      <w:lvlJc w:val="left"/>
+      <w:pPr>
+        <w:tabs>
+          <w:tab w:val="num" w:pos="2160"/>
+        </w:tabs>
+        <w:ind w:left="2160" w:hanging="360"/>
+      </w:pPr>
+      <w:rPr>
+        <w:rFonts w:ascii="Wingdings" w:hAnsi="Wingdings" w:hint="default"/>
+        <w:sz w:val="20"/>
+      </w:rPr>
+    </w:lvl>
+    <w:lvl w:ilvl="3" w:tentative="1">
+      <w:start w:val="1"/>
+      <w:numFmt w:val="bullet"/>
+      <w:lvlText w:val=""/>
+      <w:lvlJc w:val="left"/>
+      <w:pPr>
+        <w:tabs>
+          <w:tab w:val="num" w:pos="2880"/>
+        </w:tabs>
+        <w:ind w:left="2880" w:hanging="360"/>
+      </w:pPr>
+      <w:rPr>
+        <w:rFonts w:ascii="Wingdings" w:hAnsi="Wingdings" w:hint="default"/>
+        <w:sz w:val="20"/>
+      </w:rPr>
+    </w:lvl>
+    <w:lvl w:ilvl="4" w:tentative="1">
+      <w:start w:val="1"/>
+      <w:numFmt w:val="bullet"/>
+      <w:lvlText w:val=""/>
+      <w:lvlJc w:val="left"/>
+      <w:pPr>
+        <w:tabs>
+          <w:tab w:val="num" w:pos="3600"/>
+        </w:tabs>
+        <w:ind w:left="3600" w:hanging="360"/>
+      </w:pPr>
+      <w:rPr>
+        <w:rFonts w:ascii="Wingdings" w:hAnsi="Wingdings" w:hint="default"/>
+        <w:sz w:val="20"/>
+      </w:rPr>
+    </w:lvl>
+    <w:lvl w:ilvl="5" w:tentative="1">
+      <w:start w:val="1"/>
+      <w:numFmt w:val="bullet"/>
+      <w:lvlText w:val=""/>
+      <w:lvlJc w:val="left"/>
+      <w:pPr>
+        <w:tabs>
+          <w:tab w:val="num" w:pos="4320"/>
+        </w:tabs>
+        <w:ind w:left="4320" w:hanging="360"/>
+      </w:pPr>
+      <w:rPr>
+        <w:rFonts w:ascii="Wingdings" w:hAnsi="Wingdings" w:hint="default"/>
+        <w:sz w:val="20"/>
+      </w:rPr>
+    </w:lvl>
+    <w:lvl w:ilvl="6" w:tentative="1">
+      <w:start w:val="1"/>
+      <w:numFmt w:val="bullet"/>
+      <w:lvlText w:val=""/>
+      <w:lvlJc w:val="left"/>
+      <w:pPr>
+        <w:tabs>
+          <w:tab w:val="num" w:pos="5040"/>
+        </w:tabs>
+        <w:ind w:left="5040" w:hanging="360"/>
+      </w:pPr>
+      <w:rPr>
+        <w:rFonts w:ascii="Wingdings" w:hAnsi="Wingdings" w:hint="default"/>
+        <w:sz w:val="20"/>
+      </w:rPr>
+    </w:lvl>
+    <w:lvl w:ilvl="7" w:tentative="1">
+      <w:start w:val="1"/>
+      <w:numFmt w:val="bullet"/>
+      <w:lvlText w:val=""/>
+      <w:lvlJc w:val="left"/>
+      <w:pPr>
+        <w:tabs>
+          <w:tab w:val="num" w:pos="5760"/>
+        </w:tabs>
+        <w:ind w:left="5760" w:hanging="360"/>
+      </w:pPr>
+      <w:rPr>
+        <w:rFonts w:ascii="Wingdings" w:hAnsi="Wingdings" w:hint="default"/>
+        <w:sz w:val="20"/>
+      </w:rPr>
+    </w:lvl>
+    <w:lvl w:ilvl="8" w:tentative="1">
+      <w:start w:val="1"/>
+      <w:numFmt w:val="bullet"/>
+      <w:lvlText w:val=""/>
+      <w:lvlJc w:val="left"/>
+      <w:pPr>
+        <w:tabs>
+          <w:tab w:val="num" w:pos="6480"/>
+        </w:tabs>
+        <w:ind w:left="6480" w:hanging="360"/>
+      </w:pPr>
+      <w:rPr>
+        <w:rFonts w:ascii="Wingdings" w:hAnsi="Wingdings" w:hint="default"/>
+        <w:sz w:val="20"/>
+      </w:rPr>
+    </w:lvl>
+  </w:abstractNum>
+  <w:abstractNum w:abstractNumId="6" w15:restartNumberingAfterBreak="0">
     <w:nsid w:val="38194CF4"/>
     <w:multiLevelType w:val="multilevel"/>
     <w:tmpl w:val="D3363A00"/>
@@ -778,7 +1650,156 @@
       </w:rPr>
     </w:lvl>
   </w:abstractNum>
-  <w:abstractNum w:abstractNumId="3" w15:restartNumberingAfterBreak="0">
+  <w:abstractNum w:abstractNumId="7" w15:restartNumberingAfterBreak="0">
+    <w:nsid w:val="39F36454"/>
+    <w:multiLevelType w:val="multilevel"/>
+    <w:tmpl w:val="730C32D6"/>
+    <w:lvl w:ilvl="0">
+      <w:start w:val="1"/>
+      <w:numFmt w:val="bullet"/>
+      <w:lvlText w:val=""/>
+      <w:lvlJc w:val="left"/>
+      <w:pPr>
+        <w:tabs>
+          <w:tab w:val="num" w:pos="720"/>
+        </w:tabs>
+        <w:ind w:left="720" w:hanging="360"/>
+      </w:pPr>
+      <w:rPr>
+        <w:rFonts w:ascii="Symbol" w:hAnsi="Symbol" w:hint="default"/>
+        <w:sz w:val="20"/>
+      </w:rPr>
+    </w:lvl>
+    <w:lvl w:ilvl="1" w:tentative="1">
+      <w:start w:val="1"/>
+      <w:numFmt w:val="bullet"/>
+      <w:lvlText w:val="o"/>
+      <w:lvlJc w:val="left"/>
+      <w:pPr>
+        <w:tabs>
+          <w:tab w:val="num" w:pos="1440"/>
+        </w:tabs>
+        <w:ind w:left="1440" w:hanging="360"/>
+      </w:pPr>
+      <w:rPr>
+        <w:rFonts w:ascii="Courier New" w:hAnsi="Courier New" w:hint="default"/>
+        <w:sz w:val="20"/>
+      </w:rPr>
+    </w:lvl>
+    <w:lvl w:ilvl="2" w:tentative="1">
+      <w:start w:val="1"/>
+      <w:numFmt w:val="bullet"/>
+      <w:lvlText w:val=""/>
+      <w:lvlJc w:val="left"/>
+      <w:pPr>
+        <w:tabs>
+          <w:tab w:val="num" w:pos="2160"/>
+        </w:tabs>
+        <w:ind w:left="2160" w:hanging="360"/>
+      </w:pPr>
+      <w:rPr>
+        <w:rFonts w:ascii="Wingdings" w:hAnsi="Wingdings" w:hint="default"/>
+        <w:sz w:val="20"/>
+      </w:rPr>
+    </w:lvl>
+    <w:lvl w:ilvl="3" w:tentative="1">
+      <w:start w:val="1"/>
+      <w:numFmt w:val="bullet"/>
+      <w:lvlText w:val=""/>
+      <w:lvlJc w:val="left"/>
+      <w:pPr>
+        <w:tabs>
+          <w:tab w:val="num" w:pos="2880"/>
+        </w:tabs>
+        <w:ind w:left="2880" w:hanging="360"/>
+      </w:pPr>
+      <w:rPr>
+        <w:rFonts w:ascii="Wingdings" w:hAnsi="Wingdings" w:hint="default"/>
+        <w:sz w:val="20"/>
+      </w:rPr>
+    </w:lvl>
+    <w:lvl w:ilvl="4" w:tentative="1">
+      <w:start w:val="1"/>
+      <w:numFmt w:val="bullet"/>
+      <w:lvlText w:val=""/>
+      <w:lvlJc w:val="left"/>
+      <w:pPr>
+        <w:tabs>
+          <w:tab w:val="num" w:pos="3600"/>
+        </w:tabs>
+        <w:ind w:left="3600" w:hanging="360"/>
+      </w:pPr>
+      <w:rPr>
+        <w:rFonts w:ascii="Wingdings" w:hAnsi="Wingdings" w:hint="default"/>
+        <w:sz w:val="20"/>
+      </w:rPr>
+    </w:lvl>
+    <w:lvl w:ilvl="5" w:tentative="1">
+      <w:start w:val="1"/>
+      <w:numFmt w:val="bullet"/>
+      <w:lvlText w:val=""/>
+      <w:lvlJc w:val="left"/>
+      <w:pPr>
+        <w:tabs>
+          <w:tab w:val="num" w:pos="4320"/>
+        </w:tabs>
+        <w:ind w:left="4320" w:hanging="360"/>
+      </w:pPr>
+      <w:rPr>
+        <w:rFonts w:ascii="Wingdings" w:hAnsi="Wingdings" w:hint="default"/>
+        <w:sz w:val="20"/>
+      </w:rPr>
+    </w:lvl>
+    <w:lvl w:ilvl="6" w:tentative="1">
+      <w:start w:val="1"/>
+      <w:numFmt w:val="bullet"/>
+      <w:lvlText w:val=""/>
+      <w:lvlJc w:val="left"/>
+      <w:pPr>
+        <w:tabs>
+          <w:tab w:val="num" w:pos="5040"/>
+        </w:tabs>
+        <w:ind w:left="5040" w:hanging="360"/>
+      </w:pPr>
+      <w:rPr>
+        <w:rFonts w:ascii="Wingdings" w:hAnsi="Wingdings" w:hint="default"/>
+        <w:sz w:val="20"/>
+      </w:rPr>
+    </w:lvl>
+    <w:lvl w:ilvl="7" w:tentative="1">
+      <w:start w:val="1"/>
+      <w:numFmt w:val="bullet"/>
+      <w:lvlText w:val=""/>
+      <w:lvlJc w:val="left"/>
+      <w:pPr>
+        <w:tabs>
+          <w:tab w:val="num" w:pos="5760"/>
+        </w:tabs>
+        <w:ind w:left="5760" w:hanging="360"/>
+      </w:pPr>
+      <w:rPr>
+        <w:rFonts w:ascii="Wingdings" w:hAnsi="Wingdings" w:hint="default"/>
+        <w:sz w:val="20"/>
+      </w:rPr>
+    </w:lvl>
+    <w:lvl w:ilvl="8" w:tentative="1">
+      <w:start w:val="1"/>
+      <w:numFmt w:val="bullet"/>
+      <w:lvlText w:val=""/>
+      <w:lvlJc w:val="left"/>
+      <w:pPr>
+        <w:tabs>
+          <w:tab w:val="num" w:pos="6480"/>
+        </w:tabs>
+        <w:ind w:left="6480" w:hanging="360"/>
+      </w:pPr>
+      <w:rPr>
+        <w:rFonts w:ascii="Wingdings" w:hAnsi="Wingdings" w:hint="default"/>
+        <w:sz w:val="20"/>
+      </w:rPr>
+    </w:lvl>
+  </w:abstractNum>
+  <w:abstractNum w:abstractNumId="8" w15:restartNumberingAfterBreak="0">
     <w:nsid w:val="3FFE3326"/>
     <w:multiLevelType w:val="hybridMultilevel"/>
     <w:tmpl w:val="36AA75D2"/>
@@ -867,7 +1888,7 @@
       </w:pPr>
     </w:lvl>
   </w:abstractNum>
-  <w:abstractNum w:abstractNumId="4" w15:restartNumberingAfterBreak="0">
+  <w:abstractNum w:abstractNumId="9" w15:restartNumberingAfterBreak="0">
     <w:nsid w:val="4DC82DA6"/>
     <w:multiLevelType w:val="multilevel"/>
     <w:tmpl w:val="049ACF78"/>
@@ -986,7 +2007,156 @@
       </w:rPr>
     </w:lvl>
   </w:abstractNum>
-  <w:abstractNum w:abstractNumId="5" w15:restartNumberingAfterBreak="0">
+  <w:abstractNum w:abstractNumId="10" w15:restartNumberingAfterBreak="0">
+    <w:nsid w:val="52FB20AF"/>
+    <w:multiLevelType w:val="multilevel"/>
+    <w:tmpl w:val="0F82708E"/>
+    <w:lvl w:ilvl="0">
+      <w:start w:val="1"/>
+      <w:numFmt w:val="bullet"/>
+      <w:lvlText w:val=""/>
+      <w:lvlJc w:val="left"/>
+      <w:pPr>
+        <w:tabs>
+          <w:tab w:val="num" w:pos="720"/>
+        </w:tabs>
+        <w:ind w:left="720" w:hanging="360"/>
+      </w:pPr>
+      <w:rPr>
+        <w:rFonts w:ascii="Symbol" w:hAnsi="Symbol" w:hint="default"/>
+        <w:sz w:val="20"/>
+      </w:rPr>
+    </w:lvl>
+    <w:lvl w:ilvl="1" w:tentative="1">
+      <w:start w:val="1"/>
+      <w:numFmt w:val="bullet"/>
+      <w:lvlText w:val="o"/>
+      <w:lvlJc w:val="left"/>
+      <w:pPr>
+        <w:tabs>
+          <w:tab w:val="num" w:pos="1440"/>
+        </w:tabs>
+        <w:ind w:left="1440" w:hanging="360"/>
+      </w:pPr>
+      <w:rPr>
+        <w:rFonts w:ascii="Courier New" w:hAnsi="Courier New" w:hint="default"/>
+        <w:sz w:val="20"/>
+      </w:rPr>
+    </w:lvl>
+    <w:lvl w:ilvl="2" w:tentative="1">
+      <w:start w:val="1"/>
+      <w:numFmt w:val="bullet"/>
+      <w:lvlText w:val=""/>
+      <w:lvlJc w:val="left"/>
+      <w:pPr>
+        <w:tabs>
+          <w:tab w:val="num" w:pos="2160"/>
+        </w:tabs>
+        <w:ind w:left="2160" w:hanging="360"/>
+      </w:pPr>
+      <w:rPr>
+        <w:rFonts w:ascii="Wingdings" w:hAnsi="Wingdings" w:hint="default"/>
+        <w:sz w:val="20"/>
+      </w:rPr>
+    </w:lvl>
+    <w:lvl w:ilvl="3" w:tentative="1">
+      <w:start w:val="1"/>
+      <w:numFmt w:val="bullet"/>
+      <w:lvlText w:val=""/>
+      <w:lvlJc w:val="left"/>
+      <w:pPr>
+        <w:tabs>
+          <w:tab w:val="num" w:pos="2880"/>
+        </w:tabs>
+        <w:ind w:left="2880" w:hanging="360"/>
+      </w:pPr>
+      <w:rPr>
+        <w:rFonts w:ascii="Wingdings" w:hAnsi="Wingdings" w:hint="default"/>
+        <w:sz w:val="20"/>
+      </w:rPr>
+    </w:lvl>
+    <w:lvl w:ilvl="4" w:tentative="1">
+      <w:start w:val="1"/>
+      <w:numFmt w:val="bullet"/>
+      <w:lvlText w:val=""/>
+      <w:lvlJc w:val="left"/>
+      <w:pPr>
+        <w:tabs>
+          <w:tab w:val="num" w:pos="3600"/>
+        </w:tabs>
+        <w:ind w:left="3600" w:hanging="360"/>
+      </w:pPr>
+      <w:rPr>
+        <w:rFonts w:ascii="Wingdings" w:hAnsi="Wingdings" w:hint="default"/>
+        <w:sz w:val="20"/>
+      </w:rPr>
+    </w:lvl>
+    <w:lvl w:ilvl="5" w:tentative="1">
+      <w:start w:val="1"/>
+      <w:numFmt w:val="bullet"/>
+      <w:lvlText w:val=""/>
+      <w:lvlJc w:val="left"/>
+      <w:pPr>
+        <w:tabs>
+          <w:tab w:val="num" w:pos="4320"/>
+        </w:tabs>
+        <w:ind w:left="4320" w:hanging="360"/>
+      </w:pPr>
+      <w:rPr>
+        <w:rFonts w:ascii="Wingdings" w:hAnsi="Wingdings" w:hint="default"/>
+        <w:sz w:val="20"/>
+      </w:rPr>
+    </w:lvl>
+    <w:lvl w:ilvl="6" w:tentative="1">
+      <w:start w:val="1"/>
+      <w:numFmt w:val="bullet"/>
+      <w:lvlText w:val=""/>
+      <w:lvlJc w:val="left"/>
+      <w:pPr>
+        <w:tabs>
+          <w:tab w:val="num" w:pos="5040"/>
+        </w:tabs>
+        <w:ind w:left="5040" w:hanging="360"/>
+      </w:pPr>
+      <w:rPr>
+        <w:rFonts w:ascii="Wingdings" w:hAnsi="Wingdings" w:hint="default"/>
+        <w:sz w:val="20"/>
+      </w:rPr>
+    </w:lvl>
+    <w:lvl w:ilvl="7" w:tentative="1">
+      <w:start w:val="1"/>
+      <w:numFmt w:val="bullet"/>
+      <w:lvlText w:val=""/>
+      <w:lvlJc w:val="left"/>
+      <w:pPr>
+        <w:tabs>
+          <w:tab w:val="num" w:pos="5760"/>
+        </w:tabs>
+        <w:ind w:left="5760" w:hanging="360"/>
+      </w:pPr>
+      <w:rPr>
+        <w:rFonts w:ascii="Wingdings" w:hAnsi="Wingdings" w:hint="default"/>
+        <w:sz w:val="20"/>
+      </w:rPr>
+    </w:lvl>
+    <w:lvl w:ilvl="8" w:tentative="1">
+      <w:start w:val="1"/>
+      <w:numFmt w:val="bullet"/>
+      <w:lvlText w:val=""/>
+      <w:lvlJc w:val="left"/>
+      <w:pPr>
+        <w:tabs>
+          <w:tab w:val="num" w:pos="6480"/>
+        </w:tabs>
+        <w:ind w:left="6480" w:hanging="360"/>
+      </w:pPr>
+      <w:rPr>
+        <w:rFonts w:ascii="Wingdings" w:hAnsi="Wingdings" w:hint="default"/>
+        <w:sz w:val="20"/>
+      </w:rPr>
+    </w:lvl>
+  </w:abstractNum>
+  <w:abstractNum w:abstractNumId="11" w15:restartNumberingAfterBreak="0">
     <w:nsid w:val="570075BE"/>
     <w:multiLevelType w:val="multilevel"/>
     <w:tmpl w:val="9E942AEA"/>
@@ -1105,7 +2275,7 @@
       </w:rPr>
     </w:lvl>
   </w:abstractNum>
-  <w:abstractNum w:abstractNumId="6" w15:restartNumberingAfterBreak="0">
+  <w:abstractNum w:abstractNumId="12" w15:restartNumberingAfterBreak="0">
     <w:nsid w:val="59CF2E90"/>
     <w:multiLevelType w:val="hybridMultilevel"/>
     <w:tmpl w:val="36AA75D2"/>
@@ -1194,7 +2364,7 @@
       </w:pPr>
     </w:lvl>
   </w:abstractNum>
-  <w:abstractNum w:abstractNumId="7" w15:restartNumberingAfterBreak="0">
+  <w:abstractNum w:abstractNumId="13" w15:restartNumberingAfterBreak="0">
     <w:nsid w:val="5D37454B"/>
     <w:multiLevelType w:val="hybridMultilevel"/>
     <w:tmpl w:val="332EF886"/>
@@ -1280,7 +2450,7 @@
       </w:pPr>
     </w:lvl>
   </w:abstractNum>
-  <w:abstractNum w:abstractNumId="8" w15:restartNumberingAfterBreak="0">
+  <w:abstractNum w:abstractNumId="14" w15:restartNumberingAfterBreak="0">
     <w:nsid w:val="5E524025"/>
     <w:multiLevelType w:val="multilevel"/>
     <w:tmpl w:val="3A4289DE"/>
@@ -1399,7 +2569,120 @@
       </w:rPr>
     </w:lvl>
   </w:abstractNum>
-  <w:abstractNum w:abstractNumId="9" w15:restartNumberingAfterBreak="0">
+  <w:abstractNum w:abstractNumId="15" w15:restartNumberingAfterBreak="0">
+    <w:nsid w:val="6A046F88"/>
+    <w:multiLevelType w:val="hybridMultilevel"/>
+    <w:tmpl w:val="8EFE2500"/>
+    <w:lvl w:ilvl="0" w:tplc="04090001">
+      <w:start w:val="1"/>
+      <w:numFmt w:val="bullet"/>
+      <w:lvlText w:val=""/>
+      <w:lvlJc w:val="left"/>
+      <w:pPr>
+        <w:ind w:left="720" w:hanging="360"/>
+      </w:pPr>
+      <w:rPr>
+        <w:rFonts w:ascii="Symbol" w:hAnsi="Symbol" w:hint="default"/>
+      </w:rPr>
+    </w:lvl>
+    <w:lvl w:ilvl="1" w:tplc="04090003" w:tentative="1">
+      <w:start w:val="1"/>
+      <w:numFmt w:val="bullet"/>
+      <w:lvlText w:val="o"/>
+      <w:lvlJc w:val="left"/>
+      <w:pPr>
+        <w:ind w:left="1440" w:hanging="360"/>
+      </w:pPr>
+      <w:rPr>
+        <w:rFonts w:ascii="Courier New" w:hAnsi="Courier New" w:cs="Courier New" w:hint="default"/>
+      </w:rPr>
+    </w:lvl>
+    <w:lvl w:ilvl="2" w:tplc="04090005" w:tentative="1">
+      <w:start w:val="1"/>
+      <w:numFmt w:val="bullet"/>
+      <w:lvlText w:val=""/>
+      <w:lvlJc w:val="left"/>
+      <w:pPr>
+        <w:ind w:left="2160" w:hanging="360"/>
+      </w:pPr>
+      <w:rPr>
+        <w:rFonts w:ascii="Wingdings" w:hAnsi="Wingdings" w:hint="default"/>
+      </w:rPr>
+    </w:lvl>
+    <w:lvl w:ilvl="3" w:tplc="04090001" w:tentative="1">
+      <w:start w:val="1"/>
+      <w:numFmt w:val="bullet"/>
+      <w:lvlText w:val=""/>
+      <w:lvlJc w:val="left"/>
+      <w:pPr>
+        <w:ind w:left="2880" w:hanging="360"/>
+      </w:pPr>
+      <w:rPr>
+        <w:rFonts w:ascii="Symbol" w:hAnsi="Symbol" w:hint="default"/>
+      </w:rPr>
+    </w:lvl>
+    <w:lvl w:ilvl="4" w:tplc="04090003" w:tentative="1">
+      <w:start w:val="1"/>
+      <w:numFmt w:val="bullet"/>
+      <w:lvlText w:val="o"/>
+      <w:lvlJc w:val="left"/>
+      <w:pPr>
+        <w:ind w:left="3600" w:hanging="360"/>
+      </w:pPr>
+      <w:rPr>
+        <w:rFonts w:ascii="Courier New" w:hAnsi="Courier New" w:cs="Courier New" w:hint="default"/>
+      </w:rPr>
+    </w:lvl>
+    <w:lvl w:ilvl="5" w:tplc="04090005" w:tentative="1">
+      <w:start w:val="1"/>
+      <w:numFmt w:val="bullet"/>
+      <w:lvlText w:val=""/>
+      <w:lvlJc w:val="left"/>
+      <w:pPr>
+        <w:ind w:left="4320" w:hanging="360"/>
+      </w:pPr>
+      <w:rPr>
+        <w:rFonts w:ascii="Wingdings" w:hAnsi="Wingdings" w:hint="default"/>
+      </w:rPr>
+    </w:lvl>
+    <w:lvl w:ilvl="6" w:tplc="04090001" w:tentative="1">
+      <w:start w:val="1"/>
+      <w:numFmt w:val="bullet"/>
+      <w:lvlText w:val=""/>
+      <w:lvlJc w:val="left"/>
+      <w:pPr>
+        <w:ind w:left="5040" w:hanging="360"/>
+      </w:pPr>
+      <w:rPr>
+        <w:rFonts w:ascii="Symbol" w:hAnsi="Symbol" w:hint="default"/>
+      </w:rPr>
+    </w:lvl>
+    <w:lvl w:ilvl="7" w:tplc="04090003" w:tentative="1">
+      <w:start w:val="1"/>
+      <w:numFmt w:val="bullet"/>
+      <w:lvlText w:val="o"/>
+      <w:lvlJc w:val="left"/>
+      <w:pPr>
+        <w:ind w:left="5760" w:hanging="360"/>
+      </w:pPr>
+      <w:rPr>
+        <w:rFonts w:ascii="Courier New" w:hAnsi="Courier New" w:cs="Courier New" w:hint="default"/>
+      </w:rPr>
+    </w:lvl>
+    <w:lvl w:ilvl="8" w:tplc="04090005" w:tentative="1">
+      <w:start w:val="1"/>
+      <w:numFmt w:val="bullet"/>
+      <w:lvlText w:val=""/>
+      <w:lvlJc w:val="left"/>
+      <w:pPr>
+        <w:ind w:left="6480" w:hanging="360"/>
+      </w:pPr>
+      <w:rPr>
+        <w:rFonts w:ascii="Wingdings" w:hAnsi="Wingdings" w:hint="default"/>
+      </w:rPr>
+    </w:lvl>
+  </w:abstractNum>
+  <w:abstractNum w:abstractNumId="16" w15:restartNumberingAfterBreak="0">
     <w:nsid w:val="73210CC2"/>
     <w:multiLevelType w:val="multilevel"/>
     <w:tmpl w:val="4294BB40"/>
@@ -1494,35 +2777,324 @@
       </w:pPr>
     </w:lvl>
   </w:abstractNum>
+  <w:abstractNum w:abstractNumId="17" w15:restartNumberingAfterBreak="0">
+    <w:nsid w:val="7BB520F9"/>
+    <w:multiLevelType w:val="multilevel"/>
+    <w:tmpl w:val="6B94A124"/>
+    <w:lvl w:ilvl="0">
+      <w:start w:val="1"/>
+      <w:numFmt w:val="bullet"/>
+      <w:lvlText w:val=""/>
+      <w:lvlJc w:val="left"/>
+      <w:pPr>
+        <w:tabs>
+          <w:tab w:val="num" w:pos="720"/>
+        </w:tabs>
+        <w:ind w:left="720" w:hanging="360"/>
+      </w:pPr>
+      <w:rPr>
+        <w:rFonts w:ascii="Symbol" w:hAnsi="Symbol" w:hint="default"/>
+        <w:sz w:val="20"/>
+      </w:rPr>
+    </w:lvl>
+    <w:lvl w:ilvl="1" w:tentative="1">
+      <w:start w:val="1"/>
+      <w:numFmt w:val="bullet"/>
+      <w:lvlText w:val="o"/>
+      <w:lvlJc w:val="left"/>
+      <w:pPr>
+        <w:tabs>
+          <w:tab w:val="num" w:pos="1440"/>
+        </w:tabs>
+        <w:ind w:left="1440" w:hanging="360"/>
+      </w:pPr>
+      <w:rPr>
+        <w:rFonts w:ascii="Courier New" w:hAnsi="Courier New" w:hint="default"/>
+        <w:sz w:val="20"/>
+      </w:rPr>
+    </w:lvl>
+    <w:lvl w:ilvl="2" w:tentative="1">
+      <w:start w:val="1"/>
+      <w:numFmt w:val="bullet"/>
+      <w:lvlText w:val=""/>
+      <w:lvlJc w:val="left"/>
+      <w:pPr>
+        <w:tabs>
+          <w:tab w:val="num" w:pos="2160"/>
+        </w:tabs>
+        <w:ind w:left="2160" w:hanging="360"/>
+      </w:pPr>
+      <w:rPr>
+        <w:rFonts w:ascii="Wingdings" w:hAnsi="Wingdings" w:hint="default"/>
+        <w:sz w:val="20"/>
+      </w:rPr>
+    </w:lvl>
+    <w:lvl w:ilvl="3" w:tentative="1">
+      <w:start w:val="1"/>
+      <w:numFmt w:val="bullet"/>
+      <w:lvlText w:val=""/>
+      <w:lvlJc w:val="left"/>
+      <w:pPr>
+        <w:tabs>
+          <w:tab w:val="num" w:pos="2880"/>
+        </w:tabs>
+        <w:ind w:left="2880" w:hanging="360"/>
+      </w:pPr>
+      <w:rPr>
+        <w:rFonts w:ascii="Wingdings" w:hAnsi="Wingdings" w:hint="default"/>
+        <w:sz w:val="20"/>
+      </w:rPr>
+    </w:lvl>
+    <w:lvl w:ilvl="4" w:tentative="1">
+      <w:start w:val="1"/>
+      <w:numFmt w:val="bullet"/>
+      <w:lvlText w:val=""/>
+      <w:lvlJc w:val="left"/>
+      <w:pPr>
+        <w:tabs>
+          <w:tab w:val="num" w:pos="3600"/>
+        </w:tabs>
+        <w:ind w:left="3600" w:hanging="360"/>
+      </w:pPr>
+      <w:rPr>
+        <w:rFonts w:ascii="Wingdings" w:hAnsi="Wingdings" w:hint="default"/>
+        <w:sz w:val="20"/>
+      </w:rPr>
+    </w:lvl>
+    <w:lvl w:ilvl="5" w:tentative="1">
+      <w:start w:val="1"/>
+      <w:numFmt w:val="bullet"/>
+      <w:lvlText w:val=""/>
+      <w:lvlJc w:val="left"/>
+      <w:pPr>
+        <w:tabs>
+          <w:tab w:val="num" w:pos="4320"/>
+        </w:tabs>
+        <w:ind w:left="4320" w:hanging="360"/>
+      </w:pPr>
+      <w:rPr>
+        <w:rFonts w:ascii="Wingdings" w:hAnsi="Wingdings" w:hint="default"/>
+        <w:sz w:val="20"/>
+      </w:rPr>
+    </w:lvl>
+    <w:lvl w:ilvl="6" w:tentative="1">
+      <w:start w:val="1"/>
+      <w:numFmt w:val="bullet"/>
+      <w:lvlText w:val=""/>
+      <w:lvlJc w:val="left"/>
+      <w:pPr>
+        <w:tabs>
+          <w:tab w:val="num" w:pos="5040"/>
+        </w:tabs>
+        <w:ind w:left="5040" w:hanging="360"/>
+      </w:pPr>
+      <w:rPr>
+        <w:rFonts w:ascii="Wingdings" w:hAnsi="Wingdings" w:hint="default"/>
+        <w:sz w:val="20"/>
+      </w:rPr>
+    </w:lvl>
+    <w:lvl w:ilvl="7" w:tentative="1">
+      <w:start w:val="1"/>
+      <w:numFmt w:val="bullet"/>
+      <w:lvlText w:val=""/>
+      <w:lvlJc w:val="left"/>
+      <w:pPr>
+        <w:tabs>
+          <w:tab w:val="num" w:pos="5760"/>
+        </w:tabs>
+        <w:ind w:left="5760" w:hanging="360"/>
+      </w:pPr>
+      <w:rPr>
+        <w:rFonts w:ascii="Wingdings" w:hAnsi="Wingdings" w:hint="default"/>
+        <w:sz w:val="20"/>
+      </w:rPr>
+    </w:lvl>
+    <w:lvl w:ilvl="8" w:tentative="1">
+      <w:start w:val="1"/>
+      <w:numFmt w:val="bullet"/>
+      <w:lvlText w:val=""/>
+      <w:lvlJc w:val="left"/>
+      <w:pPr>
+        <w:tabs>
+          <w:tab w:val="num" w:pos="6480"/>
+        </w:tabs>
+        <w:ind w:left="6480" w:hanging="360"/>
+      </w:pPr>
+      <w:rPr>
+        <w:rFonts w:ascii="Wingdings" w:hAnsi="Wingdings" w:hint="default"/>
+        <w:sz w:val="20"/>
+      </w:rPr>
+    </w:lvl>
+  </w:abstractNum>
+  <w:abstractNum w:abstractNumId="18" w15:restartNumberingAfterBreak="0">
+    <w:nsid w:val="7D5F088A"/>
+    <w:multiLevelType w:val="hybridMultilevel"/>
+    <w:tmpl w:val="98D8300E"/>
+    <w:lvl w:ilvl="0" w:tplc="38C074EA">
+      <w:start w:val="5"/>
+      <w:numFmt w:val="bullet"/>
+      <w:lvlText w:val="-"/>
+      <w:lvlJc w:val="left"/>
+      <w:pPr>
+        <w:ind w:left="720" w:hanging="360"/>
+      </w:pPr>
+      <w:rPr>
+        <w:rFonts w:ascii="Arial" w:eastAsiaTheme="minorEastAsia" w:hAnsi="Arial" w:cs="Arial" w:hint="default"/>
+      </w:rPr>
+    </w:lvl>
+    <w:lvl w:ilvl="1" w:tplc="04090003" w:tentative="1">
+      <w:start w:val="1"/>
+      <w:numFmt w:val="bullet"/>
+      <w:lvlText w:val="o"/>
+      <w:lvlJc w:val="left"/>
+      <w:pPr>
+        <w:ind w:left="1440" w:hanging="360"/>
+      </w:pPr>
+      <w:rPr>
+        <w:rFonts w:ascii="Courier New" w:hAnsi="Courier New" w:cs="Courier New" w:hint="default"/>
+      </w:rPr>
+    </w:lvl>
+    <w:lvl w:ilvl="2" w:tplc="04090005" w:tentative="1">
+      <w:start w:val="1"/>
+      <w:numFmt w:val="bullet"/>
+      <w:lvlText w:val=""/>
+      <w:lvlJc w:val="left"/>
+      <w:pPr>
+        <w:ind w:left="2160" w:hanging="360"/>
+      </w:pPr>
+      <w:rPr>
+        <w:rFonts w:ascii="Wingdings" w:hAnsi="Wingdings" w:hint="default"/>
+      </w:rPr>
+    </w:lvl>
+    <w:lvl w:ilvl="3" w:tplc="04090001" w:tentative="1">
+      <w:start w:val="1"/>
+      <w:numFmt w:val="bullet"/>
+      <w:lvlText w:val=""/>
+      <w:lvlJc w:val="left"/>
+      <w:pPr>
+        <w:ind w:left="2880" w:hanging="360"/>
+      </w:pPr>
+      <w:rPr>
+        <w:rFonts w:ascii="Symbol" w:hAnsi="Symbol" w:hint="default"/>
+      </w:rPr>
+    </w:lvl>
+    <w:lvl w:ilvl="4" w:tplc="04090003" w:tentative="1">
+      <w:start w:val="1"/>
+      <w:numFmt w:val="bullet"/>
+      <w:lvlText w:val="o"/>
+      <w:lvlJc w:val="left"/>
+      <w:pPr>
+        <w:ind w:left="3600" w:hanging="360"/>
+      </w:pPr>
+      <w:rPr>
+        <w:rFonts w:ascii="Courier New" w:hAnsi="Courier New" w:cs="Courier New" w:hint="default"/>
+      </w:rPr>
+    </w:lvl>
+    <w:lvl w:ilvl="5" w:tplc="04090005" w:tentative="1">
+      <w:start w:val="1"/>
+      <w:numFmt w:val="bullet"/>
+      <w:lvlText w:val=""/>
+      <w:lvlJc w:val="left"/>
+      <w:pPr>
+        <w:ind w:left="4320" w:hanging="360"/>
+      </w:pPr>
+      <w:rPr>
+        <w:rFonts w:ascii="Wingdings" w:hAnsi="Wingdings" w:hint="default"/>
+      </w:rPr>
+    </w:lvl>
+    <w:lvl w:ilvl="6" w:tplc="04090001" w:tentative="1">
+      <w:start w:val="1"/>
+      <w:numFmt w:val="bullet"/>
+      <w:lvlText w:val=""/>
+      <w:lvlJc w:val="left"/>
+      <w:pPr>
+        <w:ind w:left="5040" w:hanging="360"/>
+      </w:pPr>
+      <w:rPr>
+        <w:rFonts w:ascii="Symbol" w:hAnsi="Symbol" w:hint="default"/>
+      </w:rPr>
+    </w:lvl>
+    <w:lvl w:ilvl="7" w:tplc="04090003" w:tentative="1">
+      <w:start w:val="1"/>
+      <w:numFmt w:val="bullet"/>
+      <w:lvlText w:val="o"/>
+      <w:lvlJc w:val="left"/>
+      <w:pPr>
+        <w:ind w:left="5760" w:hanging="360"/>
+      </w:pPr>
+      <w:rPr>
+        <w:rFonts w:ascii="Courier New" w:hAnsi="Courier New" w:cs="Courier New" w:hint="default"/>
+      </w:rPr>
+    </w:lvl>
+    <w:lvl w:ilvl="8" w:tplc="04090005" w:tentative="1">
+      <w:start w:val="1"/>
+      <w:numFmt w:val="bullet"/>
+      <w:lvlText w:val=""/>
+      <w:lvlJc w:val="left"/>
+      <w:pPr>
+        <w:ind w:left="6480" w:hanging="360"/>
+      </w:pPr>
+      <w:rPr>
+        <w:rFonts w:ascii="Wingdings" w:hAnsi="Wingdings" w:hint="default"/>
+      </w:rPr>
+    </w:lvl>
+  </w:abstractNum>
   <w:num w:numId="1" w16cid:durableId="77022535">
+    <w:abstractNumId w:val="11"/>
+  </w:num>
+  <w:num w:numId="2" w16cid:durableId="2102678166">
+    <w:abstractNumId w:val="14"/>
+  </w:num>
+  <w:num w:numId="3" w16cid:durableId="1375277439">
+    <w:abstractNumId w:val="6"/>
+  </w:num>
+  <w:num w:numId="4" w16cid:durableId="919213327">
+    <w:abstractNumId w:val="9"/>
+  </w:num>
+  <w:num w:numId="5" w16cid:durableId="1712993609">
+    <w:abstractNumId w:val="16"/>
+  </w:num>
+  <w:num w:numId="6" w16cid:durableId="1605306960">
+    <w:abstractNumId w:val="3"/>
+  </w:num>
+  <w:num w:numId="7" w16cid:durableId="1386611689">
+    <w:abstractNumId w:val="8"/>
+  </w:num>
+  <w:num w:numId="8" w16cid:durableId="1074160799">
+    <w:abstractNumId w:val="12"/>
+  </w:num>
+  <w:num w:numId="9" w16cid:durableId="759067184">
+    <w:abstractNumId w:val="13"/>
+  </w:num>
+  <w:num w:numId="10" w16cid:durableId="666370381">
+    <w:abstractNumId w:val="2"/>
+  </w:num>
+  <w:num w:numId="11" w16cid:durableId="192888980">
+    <w:abstractNumId w:val="4"/>
+  </w:num>
+  <w:num w:numId="12" w16cid:durableId="1214736834">
+    <w:abstractNumId w:val="7"/>
+  </w:num>
+  <w:num w:numId="13" w16cid:durableId="995500269">
+    <w:abstractNumId w:val="1"/>
+  </w:num>
+  <w:num w:numId="14" w16cid:durableId="1842426792">
+    <w:abstractNumId w:val="15"/>
+  </w:num>
+  <w:num w:numId="15" w16cid:durableId="1212382011">
+    <w:abstractNumId w:val="17"/>
+  </w:num>
+  <w:num w:numId="16" w16cid:durableId="1154835933">
+    <w:abstractNumId w:val="10"/>
+  </w:num>
+  <w:num w:numId="17" w16cid:durableId="1048723989">
     <w:abstractNumId w:val="5"/>
   </w:num>
-  <w:num w:numId="2" w16cid:durableId="2102678166">
-    <w:abstractNumId w:val="8"/>
+  <w:num w:numId="18" w16cid:durableId="590165638">
+    <w:abstractNumId w:val="0"/>
   </w:num>
-  <w:num w:numId="3" w16cid:durableId="1375277439">
-    <w:abstractNumId w:val="2"/>
-  </w:num>
-  <w:num w:numId="4" w16cid:durableId="919213327">
-    <w:abstractNumId w:val="4"/>
-  </w:num>
-  <w:num w:numId="5" w16cid:durableId="1712993609">
-    <w:abstractNumId w:val="9"/>
-  </w:num>
-  <w:num w:numId="6" w16cid:durableId="1605306960">
-    <w:abstractNumId w:val="1"/>
-  </w:num>
-  <w:num w:numId="7" w16cid:durableId="1386611689">
-    <w:abstractNumId w:val="3"/>
-  </w:num>
-  <w:num w:numId="8" w16cid:durableId="1074160799">
-    <w:abstractNumId w:val="6"/>
-  </w:num>
-  <w:num w:numId="9" w16cid:durableId="759067184">
-    <w:abstractNumId w:val="7"/>
-  </w:num>
-  <w:num w:numId="10" w16cid:durableId="666370381">
-    <w:abstractNumId w:val="0"/>
+  <w:num w:numId="19" w16cid:durableId="1808275667">
+    <w:abstractNumId w:val="18"/>
   </w:num>
 </w:numbering>
 </file>
@@ -2132,7 +3704,6 @@
   <w:style w:type="character" w:default="1" w:styleId="DefaultParagraphFont">
     <w:name w:val="Default Paragraph Font"/>
     <w:uiPriority w:val="1"/>
-    <w:semiHidden/>
     <w:unhideWhenUsed/>
   </w:style>
   <w:style w:type="table" w:default="1" w:styleId="TableNormal">
@@ -2838,6 +4409,42 @@
     <w:rPr>
       <w:color w:val="605E5C"/>
       <w:shd w:val="clear" w:color="auto" w:fill="E1DFDD"/>
+    </w:rPr>
+  </w:style>
+  <w:style w:type="character" w:styleId="FollowedHyperlink">
+    <w:name w:val="FollowedHyperlink"/>
+    <w:basedOn w:val="DefaultParagraphFont"/>
+    <w:uiPriority w:val="99"/>
+    <w:semiHidden/>
+    <w:unhideWhenUsed/>
+    <w:rsid w:val="002B4B6C"/>
+    <w:rPr>
+      <w:color w:val="85DFD0" w:themeColor="followedHyperlink"/>
+      <w:u w:val="single"/>
+    </w:rPr>
+  </w:style>
+  <w:style w:type="paragraph" w:styleId="ListBullet">
+    <w:name w:val="List Bullet"/>
+    <w:basedOn w:val="Normal"/>
+    <w:uiPriority w:val="99"/>
+    <w:unhideWhenUsed/>
+    <w:rsid w:val="007020C2"/>
+    <w:pPr>
+      <w:numPr>
+        <w:numId w:val="18"/>
+      </w:numPr>
+      <w:tabs>
+        <w:tab w:val="clear" w:pos="360"/>
+      </w:tabs>
+      <w:spacing w:after="200" w:line="276" w:lineRule="auto"/>
+      <w:ind w:left="0" w:firstLine="0"/>
+      <w:contextualSpacing/>
+    </w:pPr>
+    <w:rPr>
+      <w:rFonts w:ascii="Arial" w:hAnsi="Arial"/>
+      <w:sz w:val="22"/>
+      <w:szCs w:val="22"/>
+      <w:lang w:val="en-US"/>
     </w:rPr>
   </w:style>
 </w:styles>

</xml_diff>